<commit_message>
Updated test docxs and cases
</commit_message>
<xml_diff>
--- a/Accessibility Standards/Document Accessibility Matrix_Word.docx
+++ b/Accessibility Standards/Document Accessibility Matrix_Word.docx
@@ -406,18 +406,10 @@
               <w:t>required</w:t>
             </w:r>
             <w:r>
-              <w:t xml:space="preserve"> for users who rely on assistive technology and </w:t>
-            </w:r>
-            <w:proofErr w:type="gramStart"/>
-            <w:r>
-              <w:t xml:space="preserve">a </w:t>
-            </w:r>
-            <w:r>
-              <w:t>best</w:t>
-            </w:r>
-            <w:proofErr w:type="gramEnd"/>
-            <w:r>
-              <w:t xml:space="preserve"> practice </w:t>
+              <w:t xml:space="preserve"> for users who rely on assistive technology and a </w:t>
+            </w:r>
+            <w:r>
+              <w:t xml:space="preserve">best practice </w:t>
             </w:r>
             <w:r>
               <w:t>for all users across devices.</w:t>
@@ -699,18 +691,10 @@
               <w:t>necessary</w:t>
             </w:r>
             <w:r>
-              <w:t xml:space="preserve"> for users who rely on assistive technology and </w:t>
-            </w:r>
-            <w:proofErr w:type="gramStart"/>
-            <w:r>
-              <w:t xml:space="preserve">a </w:t>
-            </w:r>
-            <w:r>
-              <w:t>best</w:t>
-            </w:r>
-            <w:proofErr w:type="gramEnd"/>
-            <w:r>
-              <w:t xml:space="preserve"> practice</w:t>
+              <w:t xml:space="preserve"> for users who rely on assistive technology and a </w:t>
+            </w:r>
+            <w:r>
+              <w:t>best practice</w:t>
             </w:r>
             <w:r>
               <w:t xml:space="preserve"> for all users to easily navigate your document.</w:t>
@@ -846,18 +830,10 @@
               <w:t>required</w:t>
             </w:r>
             <w:r>
-              <w:t xml:space="preserve"> for users who rely on screen readers to navigate a document and </w:t>
-            </w:r>
-            <w:proofErr w:type="gramStart"/>
-            <w:r>
-              <w:t xml:space="preserve">a </w:t>
-            </w:r>
-            <w:r>
-              <w:t>best</w:t>
-            </w:r>
-            <w:proofErr w:type="gramEnd"/>
-            <w:r>
-              <w:t xml:space="preserve"> practice</w:t>
+              <w:t xml:space="preserve"> for users who rely on screen readers to navigate a document and a </w:t>
+            </w:r>
+            <w:r>
+              <w:t>best practice</w:t>
             </w:r>
             <w:r>
               <w:t xml:space="preserve"> for all users.</w:t>
@@ -986,18 +962,10 @@
               <w:t>necessary</w:t>
             </w:r>
             <w:r>
-              <w:t xml:space="preserve"> for users who rely on assistive technology and </w:t>
-            </w:r>
-            <w:proofErr w:type="gramStart"/>
-            <w:r>
-              <w:t xml:space="preserve">a </w:t>
-            </w:r>
-            <w:r>
-              <w:t>best</w:t>
-            </w:r>
-            <w:proofErr w:type="gramEnd"/>
-            <w:r>
-              <w:t xml:space="preserve"> practice</w:t>
+              <w:t xml:space="preserve"> for users who rely on assistive technology and a </w:t>
+            </w:r>
+            <w:r>
+              <w:t>best practice</w:t>
             </w:r>
             <w:r>
               <w:t xml:space="preserve"> for all users to easily navigate your document.</w:t>
@@ -1092,16 +1060,11 @@
             <w:r>
               <w:t xml:space="preserve"> for users who rely on assistive technology and </w:t>
             </w:r>
-            <w:proofErr w:type="gramStart"/>
             <w:r>
               <w:t>distracting</w:t>
             </w:r>
             <w:r>
-              <w:t xml:space="preserve"> for</w:t>
-            </w:r>
-            <w:proofErr w:type="gramEnd"/>
-            <w:r>
-              <w:t xml:space="preserve"> all users.</w:t>
+              <w:t xml:space="preserve"> for all users.</w:t>
             </w:r>
           </w:p>
         </w:tc>
@@ -2579,11 +2542,9 @@
             <w:r>
               <w:t xml:space="preserve"> for users who rely on screen readers and </w:t>
             </w:r>
-            <w:proofErr w:type="gramStart"/>
             <w:r>
               <w:t>beneficial</w:t>
             </w:r>
-            <w:proofErr w:type="gramEnd"/>
             <w:r>
               <w:t xml:space="preserve"> for all users’ understanding.</w:t>
             </w:r>
@@ -3402,13 +3363,8 @@
               <w:spacing w:line="360" w:lineRule="auto"/>
               <w:cnfStyle w:val="000000000000" w:firstRow="0" w:lastRow="0" w:firstColumn="0" w:lastColumn="0" w:oddVBand="0" w:evenVBand="0" w:oddHBand="0" w:evenHBand="0" w:firstRowFirstColumn="0" w:firstRowLastColumn="0" w:lastRowFirstColumn="0" w:lastRowLastColumn="0"/>
             </w:pPr>
-            <w:proofErr w:type="gramStart"/>
-            <w:r>
-              <w:t>Navigate to</w:t>
-            </w:r>
-            <w:proofErr w:type="gramEnd"/>
-            <w:r>
-              <w:t xml:space="preserve"> the Insert tab of the R</w:t>
+            <w:r>
+              <w:t>Navigate to the Insert tab of the R</w:t>
             </w:r>
             <w:r>
               <w:t>ibbon</w:t>
@@ -3617,11 +3573,9 @@
             <w:r>
               <w:t xml:space="preserve"> for users who rely on assistive technology and </w:t>
             </w:r>
-            <w:proofErr w:type="gramStart"/>
             <w:r>
               <w:t>preferred</w:t>
             </w:r>
-            <w:proofErr w:type="gramEnd"/>
             <w:r>
               <w:t xml:space="preserve"> by all users.</w:t>
             </w:r>
@@ -3710,15 +3664,7 @@
               <w:spacing w:line="360" w:lineRule="auto"/>
             </w:pPr>
             <w:r>
-              <w:t xml:space="preserve">Images and visual </w:t>
-            </w:r>
-            <w:proofErr w:type="gramStart"/>
-            <w:r>
-              <w:t>objects</w:t>
-            </w:r>
-            <w:proofErr w:type="gramEnd"/>
-            <w:r>
-              <w:t xml:space="preserve"> have alt text</w:t>
+              <w:t>Images and visual objects have alt text</w:t>
             </w:r>
           </w:p>
         </w:tc>
@@ -4750,23 +4696,7 @@
               <w:cnfStyle w:val="000000000000" w:firstRow="0" w:lastRow="0" w:firstColumn="0" w:lastColumn="0" w:oddVBand="0" w:evenVBand="0" w:oddHBand="0" w:evenHBand="0" w:firstRowFirstColumn="0" w:firstRowLastColumn="0" w:lastRowFirstColumn="0" w:lastRowLastColumn="0"/>
             </w:pPr>
             <w:r>
-              <w:t xml:space="preserve">Instead of embedding multimedia content, consider hosting it on a website (such as YouTube or the college’s news website) and </w:t>
-            </w:r>
-            <w:proofErr w:type="gramStart"/>
-            <w:r>
-              <w:t>linking to</w:t>
-            </w:r>
-            <w:proofErr w:type="gramEnd"/>
-            <w:r>
-              <w:t xml:space="preserve"> </w:t>
-            </w:r>
-            <w:proofErr w:type="gramStart"/>
-            <w:r>
-              <w:t>it in</w:t>
-            </w:r>
-            <w:proofErr w:type="gramEnd"/>
-            <w:r>
-              <w:t xml:space="preserve"> the document.</w:t>
+              <w:t>Instead of embedding multimedia content, consider hosting it on a website (such as YouTube or the college’s news website) and linking to it in the document.</w:t>
             </w:r>
           </w:p>
           <w:p>
@@ -18846,6 +18776,16 @@
       </w:rPr>
     </w:tblStylePr>
   </w:style>
+  <w:style w:type="paragraph" w:styleId="Revision">
+    <w:name w:val="Revision"/>
+    <w:hidden/>
+    <w:uiPriority w:val="99"/>
+    <w:semiHidden/>
+    <w:rsid w:val="00440168"/>
+    <w:pPr>
+      <w:spacing w:after="0" w:line="240" w:lineRule="auto"/>
+    </w:pPr>
+  </w:style>
 </w:styles>
 </file>
 

</xml_diff>